<commit_message>
Ajustes na declaração do escopo
</commit_message>
<xml_diff>
--- a/Requisitos/1 - Geral/1 - Declaração Escopo WigCred.docx
+++ b/Requisitos/1 - Geral/1 - Declaração Escopo WigCred.docx
@@ -23,7 +23,20 @@
           <w:u w:val="none"/>
           <w:lang w:val="pt-BR" w:eastAsia="pt-PT"/>
         </w:rPr>
-        <w:t>1 DECLARAÇÃO DO ESCOPO</w:t>
+        <w:t>1 DECLAR</w:t>
+      </w:r>
+      <w:bookmarkStart w:id="0" w:name="_GoBack"/>
+      <w:bookmarkEnd w:id="0"/>
+      <w:r>
+        <w:rPr>
+          <w:rStyle w:val="Hyperlink"/>
+          <w:rFonts w:eastAsia="Times New Roman" w:cs="Arial"/>
+          <w:color w:val="auto"/>
+          <w:szCs w:val="24"/>
+          <w:u w:val="none"/>
+          <w:lang w:val="pt-BR" w:eastAsia="pt-PT"/>
+        </w:rPr>
+        <w:t>AÇÃO DO ESCOPO</w:t>
       </w:r>
     </w:p>
     <w:p>
@@ -284,20 +297,7 @@
           <w:u w:val="none"/>
           <w:lang w:val="pt-BR" w:eastAsia="pt-PT"/>
         </w:rPr>
-        <w:t xml:space="preserve"> com m</w:t>
-      </w:r>
-      <w:bookmarkStart w:id="0" w:name="_GoBack"/>
-      <w:bookmarkEnd w:id="0"/>
-      <w:r>
-        <w:rPr>
-          <w:rStyle w:val="Hyperlink"/>
-          <w:rFonts w:eastAsia="Times New Roman" w:cs="Arial"/>
-          <w:color w:val="auto"/>
-          <w:szCs w:val="24"/>
-          <w:u w:val="none"/>
-          <w:lang w:val="pt-BR" w:eastAsia="pt-PT"/>
-        </w:rPr>
-        <w:t xml:space="preserve">ais de 100 clientes e conta com o apoio de grandes parceiros como a </w:t>
+        <w:t xml:space="preserve"> com mais de 100 clientes e conta com o apoio de grandes parceiros como a </w:t>
       </w:r>
       <w:proofErr w:type="spellStart"/>
       <w:r>
@@ -607,66 +607,6 @@
     </w:p>
     <w:p>
       <w:pPr>
-        <w:spacing w:after="90"/>
-        <w:textAlignment w:val="top"/>
-        <w:rPr>
-          <w:rStyle w:val="Hyperlink"/>
-          <w:rFonts w:eastAsia="Times New Roman" w:cs="Arial"/>
-          <w:color w:val="auto"/>
-          <w:szCs w:val="24"/>
-          <w:u w:val="none"/>
-          <w:lang w:val="pt-BR" w:eastAsia="pt-PT"/>
-        </w:rPr>
-      </w:pPr>
-    </w:p>
-    <w:p>
-      <w:pPr>
-        <w:pStyle w:val="PargrafodaLista"/>
-        <w:numPr>
-          <w:ilvl w:val="1"/>
-          <w:numId w:val="2"/>
-        </w:numPr>
-        <w:spacing w:after="90"/>
-        <w:textAlignment w:val="top"/>
-        <w:rPr>
-          <w:rStyle w:val="Hyperlink"/>
-          <w:rFonts w:eastAsia="Times New Roman" w:cs="Arial"/>
-          <w:b/>
-          <w:color w:val="auto"/>
-          <w:szCs w:val="24"/>
-          <w:u w:val="none"/>
-          <w:lang w:val="pt-BR" w:eastAsia="pt-PT"/>
-        </w:rPr>
-      </w:pPr>
-      <w:r>
-        <w:rPr>
-          <w:rStyle w:val="Hyperlink"/>
-          <w:rFonts w:eastAsia="Times New Roman" w:cs="Arial"/>
-          <w:b/>
-          <w:color w:val="auto"/>
-          <w:szCs w:val="24"/>
-          <w:u w:val="none"/>
-          <w:lang w:val="pt-BR" w:eastAsia="pt-PT"/>
-        </w:rPr>
-        <w:t>PROCESSO ATUAL</w:t>
-      </w:r>
-    </w:p>
-    <w:p>
-      <w:pPr>
-        <w:pStyle w:val="PargrafodaLista"/>
-        <w:spacing w:after="90"/>
-        <w:ind w:left="396"/>
-        <w:textAlignment w:val="top"/>
-        <w:rPr>
-          <w:rFonts w:eastAsia="Times New Roman" w:cs="Arial"/>
-          <w:color w:val="263238"/>
-          <w:szCs w:val="24"/>
-          <w:lang w:val="en-US" w:eastAsia="pt-PT"/>
-        </w:rPr>
-      </w:pPr>
-    </w:p>
-    <w:p>
-      <w:pPr>
         <w:rPr>
           <w:rFonts w:cs="Arial"/>
           <w:szCs w:val="24"/>
@@ -896,15 +836,7 @@
           <w:rFonts w:cs="Arial"/>
           <w:szCs w:val="24"/>
         </w:rPr>
-        <w:t xml:space="preserve"> </w:t>
-      </w:r>
-      <w:r>
-        <w:rPr>
-          <w:rFonts w:cs="Arial"/>
-          <w:szCs w:val="24"/>
-        </w:rPr>
-        <w:lastRenderedPageBreak/>
-        <w:t xml:space="preserve">manual. </w:t>
+        <w:t xml:space="preserve"> manual. </w:t>
       </w:r>
       <w:r>
         <w:rPr>
@@ -937,6 +869,7 @@
           <w:szCs w:val="24"/>
           <w:lang w:val="pt-BR"/>
         </w:rPr>
+        <w:lastRenderedPageBreak/>
         <w:tab/>
       </w:r>
       <w:r>
@@ -988,53 +921,217 @@
           <w:lang w:val="pt-BR"/>
         </w:rPr>
       </w:pPr>
+      <w:r>
+        <w:rPr>
+          <w:rFonts w:cs="Arial"/>
+          <w:szCs w:val="24"/>
+          <w:lang w:val="pt-BR"/>
+        </w:rPr>
+        <w:tab/>
+        <w:t>Com a informatização de seu processo, o cliente espera controlar o seu fluxo de trabalho de maneira mais simplificada e ágil do que ocorre atualmente, assim ter um controle maior das informações de situação das cobranças e acordos realizados.</w:t>
+      </w:r>
     </w:p>
     <w:p>
       <w:pPr>
-        <w:pStyle w:val="Ttulo2"/>
-        <w:numPr>
-          <w:ilvl w:val="1"/>
-          <w:numId w:val="2"/>
-        </w:numPr>
-        <w:rPr>
-          <w:b/>
+        <w:rPr>
+          <w:rFonts w:cs="Arial"/>
+          <w:szCs w:val="24"/>
           <w:lang w:val="pt-BR"/>
         </w:rPr>
       </w:pPr>
       <w:r>
         <w:rPr>
-          <w:b/>
-          <w:lang w:val="pt-BR"/>
-        </w:rPr>
-        <w:t>Expectativa do Cliente</w:t>
-      </w:r>
-      <w:r>
-        <w:rPr>
-          <w:b/>
+          <w:rFonts w:cs="Arial"/>
+          <w:szCs w:val="24"/>
           <w:lang w:val="pt-BR"/>
         </w:rPr>
         <w:tab/>
+        <w:t xml:space="preserve">O cliente manifestou total insatisfação com a forma como recebe a listagem atualmente, apontando o fato de ser trabalhoso repassar as informações para as planilhas de </w:t>
+      </w:r>
+      <w:r>
+        <w:rPr>
+          <w:rFonts w:cs="Arial"/>
+          <w:szCs w:val="24"/>
+          <w:lang w:val="pt-BR"/>
+        </w:rPr>
+        <w:t>Excel</w:t>
+      </w:r>
+      <w:r>
+        <w:rPr>
+          <w:rFonts w:cs="Arial"/>
+          <w:szCs w:val="24"/>
+          <w:lang w:val="pt-BR"/>
+        </w:rPr>
+        <w:t xml:space="preserve">, assim como desgastante ter que verificar fisicamente as informações nos malotes, caso surja alguma </w:t>
+      </w:r>
+      <w:r>
+        <w:rPr>
+          <w:rFonts w:cs="Arial"/>
+          <w:szCs w:val="24"/>
+          <w:lang w:val="pt-BR"/>
+        </w:rPr>
+        <w:t>dúvida</w:t>
+      </w:r>
+      <w:r>
+        <w:rPr>
+          <w:rFonts w:cs="Arial"/>
+          <w:szCs w:val="24"/>
+          <w:lang w:val="pt-BR"/>
+        </w:rPr>
+        <w:t xml:space="preserve"> posterior</w:t>
+      </w:r>
+      <w:r>
+        <w:rPr>
+          <w:rFonts w:cs="Arial"/>
+          <w:szCs w:val="24"/>
+          <w:lang w:val="pt-BR"/>
+        </w:rPr>
+        <w:t xml:space="preserve">. O </w:t>
+      </w:r>
+      <w:r>
+        <w:rPr>
+          <w:rFonts w:cs="Arial"/>
+          <w:szCs w:val="24"/>
+          <w:lang w:val="pt-BR"/>
+        </w:rPr>
+        <w:t xml:space="preserve">desejo dele é </w:t>
+      </w:r>
+      <w:r>
+        <w:rPr>
+          <w:rFonts w:cs="Arial"/>
+          <w:szCs w:val="24"/>
+          <w:lang w:val="pt-BR"/>
+        </w:rPr>
+        <w:t xml:space="preserve">que o </w:t>
+      </w:r>
+      <w:r>
+        <w:rPr>
+          <w:rFonts w:cs="Arial"/>
+          <w:szCs w:val="24"/>
+          <w:lang w:val="pt-BR"/>
+        </w:rPr>
+        <w:t xml:space="preserve">processo </w:t>
+      </w:r>
+      <w:r>
+        <w:rPr>
+          <w:rFonts w:cs="Arial"/>
+          <w:szCs w:val="24"/>
+          <w:lang w:val="pt-BR"/>
+        </w:rPr>
+        <w:t xml:space="preserve">seja </w:t>
+      </w:r>
+      <w:r>
+        <w:rPr>
+          <w:rFonts w:cs="Arial"/>
+          <w:szCs w:val="24"/>
+          <w:lang w:val="pt-BR"/>
+        </w:rPr>
+        <w:t>automatizado</w:t>
+      </w:r>
+      <w:r>
+        <w:rPr>
+          <w:rFonts w:cs="Arial"/>
+          <w:szCs w:val="24"/>
+          <w:lang w:val="pt-BR"/>
+        </w:rPr>
+        <w:t>,</w:t>
+      </w:r>
+      <w:r>
+        <w:rPr>
+          <w:rFonts w:cs="Arial"/>
+          <w:szCs w:val="24"/>
+          <w:lang w:val="pt-BR"/>
+        </w:rPr>
+        <w:t xml:space="preserve"> </w:t>
+      </w:r>
+      <w:r>
+        <w:rPr>
+          <w:rFonts w:cs="Arial"/>
+          <w:szCs w:val="24"/>
+          <w:lang w:val="pt-BR"/>
+        </w:rPr>
+        <w:t>desde o recebimento da listagem de devedore</w:t>
+      </w:r>
+      <w:r>
+        <w:rPr>
+          <w:rFonts w:cs="Arial"/>
+          <w:szCs w:val="24"/>
+          <w:lang w:val="pt-BR"/>
+        </w:rPr>
+        <w:t>s</w:t>
+      </w:r>
+      <w:r>
+        <w:rPr>
+          <w:rFonts w:cs="Arial"/>
+          <w:szCs w:val="24"/>
+          <w:lang w:val="pt-BR"/>
+        </w:rPr>
+        <w:t xml:space="preserve"> até o </w:t>
+      </w:r>
+      <w:r>
+        <w:rPr>
+          <w:rFonts w:cs="Arial"/>
+          <w:szCs w:val="24"/>
+          <w:lang w:val="pt-BR"/>
+        </w:rPr>
+        <w:t>armazenamento</w:t>
+      </w:r>
+      <w:r>
+        <w:rPr>
+          <w:rFonts w:cs="Arial"/>
+          <w:szCs w:val="24"/>
+          <w:lang w:val="pt-BR"/>
+        </w:rPr>
+        <w:t>,</w:t>
+      </w:r>
+      <w:r>
+        <w:rPr>
+          <w:rFonts w:cs="Arial"/>
+          <w:szCs w:val="24"/>
+          <w:lang w:val="pt-BR"/>
+        </w:rPr>
+        <w:t xml:space="preserve"> </w:t>
+      </w:r>
+      <w:r>
+        <w:rPr>
+          <w:rFonts w:cs="Arial"/>
+          <w:szCs w:val="24"/>
+          <w:lang w:val="pt-BR"/>
+        </w:rPr>
+        <w:t>facilitando assim a busca e acesso às informações</w:t>
+      </w:r>
+      <w:r>
+        <w:rPr>
+          <w:rFonts w:cs="Arial"/>
+          <w:szCs w:val="24"/>
+          <w:lang w:val="pt-BR"/>
+        </w:rPr>
+        <w:t>.</w:t>
       </w:r>
     </w:p>
     <w:p>
       <w:pPr>
-        <w:pStyle w:val="Ttulo2"/>
-        <w:ind w:left="396"/>
-        <w:rPr>
+        <w:rPr>
+          <w:rFonts w:cs="Arial"/>
+          <w:szCs w:val="24"/>
           <w:lang w:val="pt-BR"/>
         </w:rPr>
       </w:pPr>
       <w:r>
         <w:rPr>
+          <w:rFonts w:cs="Arial"/>
+          <w:szCs w:val="24"/>
           <w:lang w:val="pt-BR"/>
         </w:rPr>
         <w:tab/>
       </w:r>
       <w:r>
         <w:rPr>
-          <w:lang w:val="pt-BR"/>
-        </w:rPr>
-        <w:tab/>
+          <w:rFonts w:cs="Arial"/>
+          <w:szCs w:val="24"/>
+          <w:lang w:val="pt-BR"/>
+        </w:rPr>
+        <w:t>O cliente deseja que a solução distribua as atividades aos colaboradores de acordo com a prioridade de cada cobrança, seja ela simples ou complexa.</w:t>
       </w:r>
     </w:p>
     <w:p>
@@ -1052,7 +1149,78 @@
           <w:lang w:val="pt-BR"/>
         </w:rPr>
         <w:tab/>
-        <w:t>Com a informatização de seu processo, o cliente espera controlar o seu fluxo de trabalho de maneira mais simplificada e ágil do que ocorre atualmente, assim ter um controle maior das informações de situação das cobranças e acordos realizados.</w:t>
+      </w:r>
+      <w:r>
+        <w:rPr>
+          <w:rFonts w:cs="Arial"/>
+          <w:szCs w:val="24"/>
+          <w:lang w:val="pt-BR"/>
+        </w:rPr>
+        <w:t>O cliente deseja que a solução</w:t>
+      </w:r>
+      <w:r>
+        <w:rPr>
+          <w:rFonts w:cs="Arial"/>
+          <w:szCs w:val="24"/>
+          <w:lang w:val="pt-BR"/>
+        </w:rPr>
+        <w:t xml:space="preserve"> </w:t>
+      </w:r>
+      <w:r>
+        <w:rPr>
+          <w:rFonts w:cs="Arial"/>
+          <w:szCs w:val="24"/>
+          <w:lang w:val="pt-BR"/>
+        </w:rPr>
+        <w:t>possa se integrar com</w:t>
+      </w:r>
+      <w:r>
+        <w:rPr>
+          <w:rFonts w:cs="Arial"/>
+          <w:szCs w:val="24"/>
+          <w:lang w:val="pt-BR"/>
+        </w:rPr>
+        <w:t xml:space="preserve"> os softwares externos de busca e</w:t>
+      </w:r>
+      <w:r>
+        <w:rPr>
+          <w:rFonts w:cs="Arial"/>
+          <w:szCs w:val="24"/>
+          <w:lang w:val="pt-BR"/>
+        </w:rPr>
+        <w:t xml:space="preserve"> software de geração de boletos</w:t>
+      </w:r>
+      <w:r>
+        <w:rPr>
+          <w:rFonts w:cs="Arial"/>
+          <w:szCs w:val="24"/>
+          <w:lang w:val="pt-BR"/>
+        </w:rPr>
+        <w:t>.</w:t>
+      </w:r>
+      <w:r>
+        <w:rPr>
+          <w:rFonts w:cs="Arial"/>
+          <w:szCs w:val="24"/>
+          <w:lang w:val="pt-BR"/>
+        </w:rPr>
+        <w:t xml:space="preserve"> </w:t>
+      </w:r>
+      <w:r>
+        <w:rPr>
+          <w:rFonts w:cs="Arial"/>
+          <w:szCs w:val="24"/>
+          <w:lang w:val="pt-BR"/>
+        </w:rPr>
+        <w:t xml:space="preserve">Assim o processo ficará </w:t>
+      </w:r>
+      <w:r>
+        <w:rPr>
+          <w:rFonts w:cs="Arial"/>
+          <w:szCs w:val="24"/>
+          <w:lang w:val="pt-BR"/>
+        </w:rPr>
+        <w:t>simples e ágil</w:t>
       </w:r>
     </w:p>
     <w:p>
@@ -1070,175 +1238,55 @@
           <w:lang w:val="pt-BR"/>
         </w:rPr>
         <w:tab/>
-        <w:t xml:space="preserve">O cliente manifestou total insatisfação com a forma como recebe a listagem atualmente, apontando o fato de ser trabalhoso repassar as informações para as planilhas de </w:t>
-      </w:r>
-      <w:r>
-        <w:rPr>
-          <w:rFonts w:cs="Arial"/>
-          <w:szCs w:val="24"/>
-          <w:lang w:val="pt-BR"/>
-        </w:rPr>
-        <w:t>Excel</w:t>
-      </w:r>
-      <w:r>
-        <w:rPr>
-          <w:rFonts w:cs="Arial"/>
-          <w:szCs w:val="24"/>
-          <w:lang w:val="pt-BR"/>
-        </w:rPr>
-        <w:t xml:space="preserve">, assim como desgastante ter que verificar fisicamente as informações nos malotes, caso surja alguma </w:t>
-      </w:r>
-      <w:r>
-        <w:rPr>
-          <w:rFonts w:cs="Arial"/>
-          <w:szCs w:val="24"/>
-          <w:lang w:val="pt-BR"/>
-        </w:rPr>
-        <w:t>dúvida</w:t>
-      </w:r>
-      <w:r>
-        <w:rPr>
-          <w:rFonts w:cs="Arial"/>
-          <w:szCs w:val="24"/>
-          <w:lang w:val="pt-BR"/>
-        </w:rPr>
-        <w:t xml:space="preserve"> posterior</w:t>
-      </w:r>
-      <w:r>
-        <w:rPr>
-          <w:rFonts w:cs="Arial"/>
-          <w:szCs w:val="24"/>
-          <w:lang w:val="pt-BR"/>
-        </w:rPr>
-        <w:t xml:space="preserve">. O </w:t>
-      </w:r>
-      <w:r>
-        <w:rPr>
-          <w:rFonts w:cs="Arial"/>
-          <w:szCs w:val="24"/>
-          <w:lang w:val="pt-BR"/>
-        </w:rPr>
-        <w:t xml:space="preserve">desejo dele é </w:t>
-      </w:r>
-      <w:r>
-        <w:rPr>
-          <w:rFonts w:cs="Arial"/>
-          <w:szCs w:val="24"/>
-          <w:lang w:val="pt-BR"/>
-        </w:rPr>
-        <w:t xml:space="preserve">que o </w:t>
-      </w:r>
-      <w:r>
-        <w:rPr>
-          <w:rFonts w:cs="Arial"/>
-          <w:szCs w:val="24"/>
-          <w:lang w:val="pt-BR"/>
-        </w:rPr>
-        <w:t xml:space="preserve">processo </w:t>
-      </w:r>
-      <w:r>
-        <w:rPr>
-          <w:rFonts w:cs="Arial"/>
-          <w:szCs w:val="24"/>
-          <w:lang w:val="pt-BR"/>
-        </w:rPr>
-        <w:t xml:space="preserve">seja </w:t>
-      </w:r>
-      <w:r>
-        <w:rPr>
-          <w:rFonts w:cs="Arial"/>
-          <w:szCs w:val="24"/>
-          <w:lang w:val="pt-BR"/>
-        </w:rPr>
-        <w:t>automatizado</w:t>
-      </w:r>
-      <w:r>
-        <w:rPr>
-          <w:rFonts w:cs="Arial"/>
-          <w:szCs w:val="24"/>
-          <w:lang w:val="pt-BR"/>
-        </w:rPr>
-        <w:t>,</w:t>
-      </w:r>
-      <w:r>
-        <w:rPr>
-          <w:rFonts w:cs="Arial"/>
-          <w:szCs w:val="24"/>
-          <w:lang w:val="pt-BR"/>
-        </w:rPr>
-        <w:t xml:space="preserve"> </w:t>
-      </w:r>
-      <w:r>
-        <w:rPr>
-          <w:rFonts w:cs="Arial"/>
-          <w:szCs w:val="24"/>
-          <w:lang w:val="pt-BR"/>
-        </w:rPr>
-        <w:t>desde o recebimento da listagem de devedore</w:t>
-      </w:r>
-      <w:r>
-        <w:rPr>
-          <w:rFonts w:cs="Arial"/>
-          <w:szCs w:val="24"/>
-          <w:lang w:val="pt-BR"/>
-        </w:rPr>
-        <w:t>s</w:t>
-      </w:r>
-      <w:r>
-        <w:rPr>
-          <w:rFonts w:cs="Arial"/>
-          <w:szCs w:val="24"/>
-          <w:lang w:val="pt-BR"/>
-        </w:rPr>
-        <w:t xml:space="preserve"> até o </w:t>
-      </w:r>
-      <w:r>
-        <w:rPr>
-          <w:rFonts w:cs="Arial"/>
-          <w:szCs w:val="24"/>
-          <w:lang w:val="pt-BR"/>
-        </w:rPr>
-        <w:t>armazenamento</w:t>
-      </w:r>
-      <w:r>
-        <w:rPr>
-          <w:rFonts w:cs="Arial"/>
-          <w:szCs w:val="24"/>
-          <w:lang w:val="pt-BR"/>
-        </w:rPr>
-        <w:t>,</w:t>
-      </w:r>
-      <w:r>
-        <w:rPr>
-          <w:rFonts w:cs="Arial"/>
-          <w:szCs w:val="24"/>
-          <w:lang w:val="pt-BR"/>
-        </w:rPr>
-        <w:t xml:space="preserve"> </w:t>
-      </w:r>
-      <w:r>
-        <w:rPr>
-          <w:rFonts w:cs="Arial"/>
-          <w:szCs w:val="24"/>
-          <w:lang w:val="pt-BR"/>
-        </w:rPr>
-        <w:t>facilitando assim a busca e acesso às informações</w:t>
-      </w:r>
-      <w:r>
-        <w:rPr>
-          <w:rFonts w:cs="Arial"/>
-          <w:szCs w:val="24"/>
-          <w:lang w:val="pt-BR"/>
-        </w:rPr>
-        <w:t>.</w:t>
+        <w:t xml:space="preserve">O </w:t>
+      </w:r>
+      <w:r>
+        <w:rPr>
+          <w:rFonts w:cs="Arial"/>
+          <w:szCs w:val="24"/>
+          <w:lang w:val="pt-BR"/>
+        </w:rPr>
+        <w:t>último</w:t>
+      </w:r>
+      <w:r>
+        <w:rPr>
+          <w:rFonts w:cs="Arial"/>
+          <w:szCs w:val="24"/>
+          <w:lang w:val="pt-BR"/>
+        </w:rPr>
+        <w:t xml:space="preserve"> desejo apontado pelo cliente é de que </w:t>
+      </w:r>
+      <w:r>
+        <w:rPr>
+          <w:rFonts w:cs="Arial"/>
+          <w:szCs w:val="24"/>
+          <w:lang w:val="pt-BR"/>
+        </w:rPr>
+        <w:t xml:space="preserve">a solução forneça relatório da situação das cobranças, relatório dos </w:t>
+      </w:r>
+      <w:r>
+        <w:rPr>
+          <w:rFonts w:cs="Arial"/>
+          <w:szCs w:val="24"/>
+          <w:lang w:val="pt-BR"/>
+        </w:rPr>
+        <w:t xml:space="preserve">acordos </w:t>
+      </w:r>
+      <w:r>
+        <w:rPr>
+          <w:rFonts w:cs="Arial"/>
+          <w:szCs w:val="24"/>
+          <w:lang w:val="pt-BR"/>
+        </w:rPr>
+        <w:t>realizados e relatório de faturamento da empresa.</w:t>
       </w:r>
     </w:p>
     <w:p>
       <w:pPr>
         <w:rPr>
           <w:rFonts w:cs="Arial"/>
-          <w:szCs w:val="24"/>
-          <w:lang w:val="pt-BR"/>
+          <w:color w:val="263238"/>
+          <w:szCs w:val="24"/>
         </w:rPr>
       </w:pPr>
       <w:r>
@@ -1252,490 +1300,33 @@
       <w:r>
         <w:rPr>
           <w:rFonts w:cs="Arial"/>
-          <w:szCs w:val="24"/>
-          <w:lang w:val="pt-BR"/>
-        </w:rPr>
-        <w:t>O cliente deseja que a solução distribua as atividades aos colaboradores de acordo com a prioridade de cada cobrança, seja ela simples ou complexa.</w:t>
+          <w:color w:val="263238"/>
+          <w:szCs w:val="24"/>
+        </w:rPr>
+        <w:t xml:space="preserve">O tempo necessário para desenvolvimento é </w:t>
+      </w:r>
+      <w:r>
+        <w:rPr>
+          <w:rFonts w:cs="Arial"/>
+          <w:color w:val="263238"/>
+          <w:szCs w:val="24"/>
+        </w:rPr>
+        <w:t>18 meses</w:t>
+      </w:r>
+      <w:r>
+        <w:rPr>
+          <w:rFonts w:cs="Arial"/>
+          <w:color w:val="263238"/>
+          <w:szCs w:val="24"/>
+        </w:rPr>
+        <w:t>.</w:t>
       </w:r>
     </w:p>
     <w:p>
-      <w:pPr>
-        <w:rPr>
-          <w:rFonts w:cs="Arial"/>
-          <w:szCs w:val="24"/>
-          <w:lang w:val="pt-BR"/>
-        </w:rPr>
-      </w:pPr>
-      <w:r>
-        <w:rPr>
-          <w:rFonts w:cs="Arial"/>
-          <w:szCs w:val="24"/>
-          <w:lang w:val="pt-BR"/>
-        </w:rPr>
+      <w:r>
         <w:tab/>
-      </w:r>
-      <w:r>
-        <w:rPr>
-          <w:rFonts w:cs="Arial"/>
-          <w:szCs w:val="24"/>
-          <w:lang w:val="pt-BR"/>
-        </w:rPr>
-        <w:t>O cliente deseja que a solução</w:t>
-      </w:r>
-      <w:r>
-        <w:rPr>
-          <w:rFonts w:cs="Arial"/>
-          <w:szCs w:val="24"/>
-          <w:lang w:val="pt-BR"/>
-        </w:rPr>
-        <w:t xml:space="preserve"> </w:t>
-      </w:r>
-      <w:r>
-        <w:rPr>
-          <w:rFonts w:cs="Arial"/>
-          <w:szCs w:val="24"/>
-          <w:lang w:val="pt-BR"/>
-        </w:rPr>
-        <w:t>possa se integrar com</w:t>
-      </w:r>
-      <w:r>
-        <w:rPr>
-          <w:rFonts w:cs="Arial"/>
-          <w:szCs w:val="24"/>
-          <w:lang w:val="pt-BR"/>
-        </w:rPr>
-        <w:t xml:space="preserve"> os softwares externos de busca e</w:t>
-      </w:r>
-      <w:r>
-        <w:rPr>
-          <w:rFonts w:cs="Arial"/>
-          <w:szCs w:val="24"/>
-          <w:lang w:val="pt-BR"/>
-        </w:rPr>
-        <w:t xml:space="preserve"> software de geração de boletos</w:t>
-      </w:r>
-      <w:r>
-        <w:rPr>
-          <w:rFonts w:cs="Arial"/>
-          <w:szCs w:val="24"/>
-          <w:lang w:val="pt-BR"/>
-        </w:rPr>
-        <w:t>.</w:t>
-      </w:r>
-      <w:r>
-        <w:rPr>
-          <w:rFonts w:cs="Arial"/>
-          <w:szCs w:val="24"/>
-          <w:lang w:val="pt-BR"/>
-        </w:rPr>
-        <w:t xml:space="preserve"> </w:t>
-      </w:r>
-      <w:r>
-        <w:rPr>
-          <w:rFonts w:cs="Arial"/>
-          <w:szCs w:val="24"/>
-          <w:lang w:val="pt-BR"/>
-        </w:rPr>
-        <w:t xml:space="preserve">Assim o processo ficará </w:t>
-      </w:r>
-      <w:r>
-        <w:rPr>
-          <w:rFonts w:cs="Arial"/>
-          <w:szCs w:val="24"/>
-          <w:lang w:val="pt-BR"/>
-        </w:rPr>
-        <w:t>simples e ágil</w:t>
-      </w:r>
-    </w:p>
-    <w:p>
-      <w:pPr>
-        <w:rPr>
-          <w:rFonts w:cs="Arial"/>
-          <w:szCs w:val="24"/>
-          <w:lang w:val="pt-BR"/>
-        </w:rPr>
-      </w:pPr>
-      <w:r>
-        <w:rPr>
-          <w:rFonts w:cs="Arial"/>
-          <w:szCs w:val="24"/>
-          <w:lang w:val="pt-BR"/>
-        </w:rPr>
-        <w:tab/>
-        <w:t xml:space="preserve">O </w:t>
-      </w:r>
-      <w:r>
-        <w:rPr>
-          <w:rFonts w:cs="Arial"/>
-          <w:szCs w:val="24"/>
-          <w:lang w:val="pt-BR"/>
-        </w:rPr>
-        <w:t>último</w:t>
-      </w:r>
-      <w:r>
-        <w:rPr>
-          <w:rFonts w:cs="Arial"/>
-          <w:szCs w:val="24"/>
-          <w:lang w:val="pt-BR"/>
-        </w:rPr>
-        <w:t xml:space="preserve"> desejo apontado pelo cliente é de que </w:t>
-      </w:r>
-      <w:r>
-        <w:rPr>
-          <w:rFonts w:cs="Arial"/>
-          <w:szCs w:val="24"/>
-          <w:lang w:val="pt-BR"/>
-        </w:rPr>
-        <w:t xml:space="preserve">a solução forneça relatório da situação das cobranças, relatório dos </w:t>
-      </w:r>
-      <w:r>
-        <w:rPr>
-          <w:rFonts w:cs="Arial"/>
-          <w:szCs w:val="24"/>
-          <w:lang w:val="pt-BR"/>
-        </w:rPr>
-        <w:t xml:space="preserve">acordos </w:t>
-      </w:r>
-      <w:r>
-        <w:rPr>
-          <w:rFonts w:cs="Arial"/>
-          <w:szCs w:val="24"/>
-          <w:lang w:val="pt-BR"/>
-        </w:rPr>
-        <w:t>realizados e relatório de faturamento da empresa.</w:t>
-      </w:r>
-    </w:p>
-    <w:p>
-      <w:pPr>
-        <w:rPr>
-          <w:rFonts w:cs="Arial"/>
-          <w:szCs w:val="24"/>
-          <w:lang w:val="pt-BR"/>
-        </w:rPr>
-      </w:pPr>
-    </w:p>
-    <w:p>
-      <w:pPr>
-        <w:rPr>
-          <w:rFonts w:cs="Arial"/>
-          <w:szCs w:val="24"/>
-          <w:lang w:val="pt-BR"/>
-        </w:rPr>
-      </w:pPr>
-    </w:p>
-    <w:p>
-      <w:pPr>
-        <w:rPr>
-          <w:rFonts w:cs="Arial"/>
-          <w:szCs w:val="24"/>
-          <w:lang w:val="pt-BR"/>
-        </w:rPr>
-      </w:pPr>
-    </w:p>
-    <w:p>
-      <w:pPr>
-        <w:rPr>
-          <w:rFonts w:cs="Arial"/>
-          <w:szCs w:val="24"/>
-          <w:lang w:val="pt-BR"/>
-        </w:rPr>
-      </w:pPr>
-    </w:p>
-    <w:p>
-      <w:pPr>
-        <w:pStyle w:val="Ttulo2"/>
-        <w:numPr>
-          <w:ilvl w:val="1"/>
-          <w:numId w:val="2"/>
-        </w:numPr>
-        <w:rPr>
-          <w:b/>
-          <w:lang w:val="pt-BR"/>
-        </w:rPr>
-      </w:pPr>
-      <w:r>
-        <w:rPr>
-          <w:b/>
-          <w:lang w:val="pt-BR"/>
-        </w:rPr>
-        <w:lastRenderedPageBreak/>
-        <w:t>ELEMENTOS DA SOLUÇÃO</w:t>
-      </w:r>
-    </w:p>
-    <w:p>
-      <w:pPr>
-        <w:pStyle w:val="PargrafodaLista"/>
-        <w:ind w:left="396"/>
-        <w:rPr>
-          <w:lang w:val="pt-BR"/>
-        </w:rPr>
-      </w:pPr>
-    </w:p>
-    <w:p>
-      <w:pPr>
-        <w:pStyle w:val="PargrafodaLista"/>
-        <w:numPr>
-          <w:ilvl w:val="1"/>
-          <w:numId w:val="3"/>
-        </w:numPr>
-        <w:rPr>
-          <w:rFonts w:cs="Arial"/>
-          <w:color w:val="263238"/>
-          <w:szCs w:val="24"/>
-        </w:rPr>
-      </w:pPr>
-      <w:r>
-        <w:rPr>
-          <w:rFonts w:cs="Arial"/>
-          <w:color w:val="263238"/>
-          <w:szCs w:val="24"/>
-        </w:rPr>
-        <w:t xml:space="preserve">Importação </w:t>
-      </w:r>
-      <w:r>
-        <w:rPr>
-          <w:rFonts w:cs="Arial"/>
-          <w:color w:val="263238"/>
-          <w:szCs w:val="24"/>
-        </w:rPr>
-        <w:t>das listagem de cobranças, em formato Excel.</w:t>
-      </w:r>
-    </w:p>
-    <w:p>
-      <w:pPr>
-        <w:pStyle w:val="PargrafodaLista"/>
-        <w:numPr>
-          <w:ilvl w:val="1"/>
-          <w:numId w:val="3"/>
-        </w:numPr>
-        <w:rPr>
-          <w:rFonts w:cs="Arial"/>
-          <w:color w:val="263238"/>
-          <w:szCs w:val="24"/>
-        </w:rPr>
-      </w:pPr>
-      <w:r>
-        <w:rPr>
-          <w:rFonts w:cs="Arial"/>
-          <w:color w:val="263238"/>
-          <w:szCs w:val="24"/>
-        </w:rPr>
-        <w:t>Gerenciamento das atividades realizadas pelos cobradores</w:t>
-      </w:r>
-    </w:p>
-    <w:p>
-      <w:pPr>
-        <w:pStyle w:val="PargrafodaLista"/>
-        <w:numPr>
-          <w:ilvl w:val="1"/>
-          <w:numId w:val="3"/>
-        </w:numPr>
-        <w:rPr>
-          <w:rFonts w:cs="Arial"/>
-          <w:color w:val="263238"/>
-          <w:szCs w:val="24"/>
-        </w:rPr>
-      </w:pPr>
-      <w:r>
-        <w:rPr>
-          <w:rFonts w:cs="Arial"/>
-          <w:color w:val="263238"/>
-          <w:szCs w:val="24"/>
-        </w:rPr>
-        <w:t>Gerenciamento de Cobrança</w:t>
-      </w:r>
-    </w:p>
-    <w:p>
-      <w:pPr>
-        <w:pStyle w:val="PargrafodaLista"/>
-        <w:numPr>
-          <w:ilvl w:val="1"/>
-          <w:numId w:val="3"/>
-        </w:numPr>
-        <w:rPr>
-          <w:rFonts w:cs="Arial"/>
-          <w:color w:val="263238"/>
-          <w:szCs w:val="24"/>
-        </w:rPr>
-      </w:pPr>
-      <w:r>
-        <w:rPr>
-          <w:rFonts w:cs="Arial"/>
-          <w:color w:val="263238"/>
-          <w:szCs w:val="24"/>
-        </w:rPr>
-        <w:t>Gerenciamento de Recebimento</w:t>
-      </w:r>
-    </w:p>
-    <w:p>
-      <w:pPr>
-        <w:pStyle w:val="PargrafodaLista"/>
-        <w:numPr>
-          <w:ilvl w:val="1"/>
-          <w:numId w:val="3"/>
-        </w:numPr>
-        <w:rPr>
-          <w:rFonts w:cs="Arial"/>
-          <w:color w:val="263238"/>
-          <w:szCs w:val="24"/>
-        </w:rPr>
-      </w:pPr>
-      <w:r>
-        <w:rPr>
-          <w:rFonts w:cs="Arial"/>
-          <w:color w:val="263238"/>
-          <w:szCs w:val="24"/>
-        </w:rPr>
-        <w:t>Exportação de dados (acionamentos</w:t>
-      </w:r>
-      <w:r>
-        <w:rPr>
-          <w:rFonts w:cs="Arial"/>
-          <w:color w:val="263238"/>
-          <w:szCs w:val="24"/>
-        </w:rPr>
-        <w:t xml:space="preserve"> e</w:t>
-      </w:r>
-      <w:r>
-        <w:rPr>
-          <w:rFonts w:cs="Arial"/>
-          <w:color w:val="263238"/>
-          <w:szCs w:val="24"/>
-        </w:rPr>
-        <w:t xml:space="preserve"> repasses)</w:t>
-      </w:r>
-    </w:p>
-    <w:p>
-      <w:pPr>
-        <w:pStyle w:val="PargrafodaLista"/>
-        <w:numPr>
-          <w:ilvl w:val="1"/>
-          <w:numId w:val="3"/>
-        </w:numPr>
-        <w:rPr>
-          <w:rFonts w:cs="Arial"/>
-          <w:color w:val="263238"/>
-          <w:szCs w:val="24"/>
-        </w:rPr>
-      </w:pPr>
-      <w:r>
-        <w:rPr>
-          <w:rFonts w:cs="Arial"/>
-          <w:color w:val="263238"/>
-          <w:szCs w:val="24"/>
-        </w:rPr>
-        <w:t>Geração de boletos</w:t>
-      </w:r>
-    </w:p>
-    <w:p>
-      <w:pPr>
-        <w:pStyle w:val="PargrafodaLista"/>
-        <w:numPr>
-          <w:ilvl w:val="1"/>
-          <w:numId w:val="3"/>
-        </w:numPr>
-        <w:rPr>
-          <w:rFonts w:cs="Arial"/>
-          <w:color w:val="263238"/>
-          <w:szCs w:val="24"/>
-        </w:rPr>
-      </w:pPr>
-      <w:r>
-        <w:rPr>
-          <w:rFonts w:cs="Arial"/>
-          <w:color w:val="263238"/>
-          <w:szCs w:val="24"/>
-        </w:rPr>
-        <w:t>Comissão</w:t>
-      </w:r>
-    </w:p>
-    <w:p>
-      <w:pPr>
-        <w:pStyle w:val="PargrafodaLista"/>
-        <w:numPr>
-          <w:ilvl w:val="1"/>
-          <w:numId w:val="3"/>
-        </w:numPr>
-        <w:rPr>
-          <w:rFonts w:cs="Arial"/>
-          <w:color w:val="263238"/>
-          <w:szCs w:val="24"/>
-        </w:rPr>
-      </w:pPr>
-      <w:r>
-        <w:rPr>
-          <w:rFonts w:cs="Arial"/>
-          <w:color w:val="263238"/>
-          <w:szCs w:val="24"/>
-        </w:rPr>
-        <w:t>Integração com os parceiros</w:t>
-      </w:r>
-    </w:p>
-    <w:p>
-      <w:pPr>
-        <w:rPr>
-          <w:rFonts w:cs="Arial"/>
-          <w:color w:val="263238"/>
-          <w:szCs w:val="24"/>
-        </w:rPr>
-      </w:pPr>
-      <w:r>
-        <w:rPr>
-          <w:rFonts w:cs="Arial"/>
-          <w:color w:val="263238"/>
-          <w:szCs w:val="24"/>
-        </w:rPr>
-        <w:t xml:space="preserve">O tempo necessário para desenvolvimento é </w:t>
-      </w:r>
-      <w:r>
-        <w:rPr>
-          <w:rFonts w:cs="Arial"/>
-          <w:color w:val="263238"/>
-          <w:szCs w:val="24"/>
-        </w:rPr>
-        <w:t>18 meses</w:t>
-      </w:r>
-      <w:r>
-        <w:rPr>
-          <w:rFonts w:cs="Arial"/>
-          <w:color w:val="263238"/>
-          <w:szCs w:val="24"/>
-        </w:rPr>
-        <w:t>.</w:t>
-      </w:r>
-    </w:p>
-    <w:p>
-      <w:pPr>
-        <w:rPr>
-          <w:rFonts w:cs="Arial"/>
-          <w:color w:val="263238"/>
-          <w:szCs w:val="24"/>
-        </w:rPr>
-      </w:pPr>
-    </w:p>
-    <w:p>
-      <w:pPr>
-        <w:pStyle w:val="Ttulo2"/>
-        <w:numPr>
-          <w:ilvl w:val="1"/>
-          <w:numId w:val="2"/>
-        </w:numPr>
-        <w:rPr>
-          <w:b/>
-        </w:rPr>
-      </w:pPr>
-      <w:r>
-        <w:rPr>
-          <w:b/>
-        </w:rPr>
-        <w:t>STAKEHOLDERS</w:t>
-      </w:r>
-    </w:p>
-    <w:p>
-      <w:pPr>
-        <w:pStyle w:val="PargrafodaLista"/>
-        <w:ind w:left="396"/>
-      </w:pPr>
+        <w:t>Os Stakeholders do projeto são:</w:t>
+      </w:r>
     </w:p>
     <w:tbl>
       <w:tblPr>
@@ -3165,6 +2756,7 @@
                 <w:szCs w:val="16"/>
                 <w:lang w:eastAsia="pt-BR"/>
               </w:rPr>
+              <w:lastRenderedPageBreak/>
               <w:t>Cliente</w:t>
             </w:r>
           </w:p>
@@ -5178,7 +4770,7 @@
 </file>
 
 <file path=customXml/itemProps1.xml><?xml version="1.0" encoding="utf-8"?>
-<ds:datastoreItem xmlns:ds="http://schemas.openxmlformats.org/officeDocument/2006/customXml" ds:itemID="{0D2D9970-816E-4EB4-B00B-EEC0858DC873}">
+<ds:datastoreItem xmlns:ds="http://schemas.openxmlformats.org/officeDocument/2006/customXml" ds:itemID="{81D45A05-0F47-4EE7-AC9E-DBFABE73E893}">
   <ds:schemaRefs>
     <ds:schemaRef ds:uri="http://schemas.openxmlformats.org/officeDocument/2006/bibliography"/>
   </ds:schemaRefs>

</xml_diff>

<commit_message>
Ajuste na declaração do escopo
</commit_message>
<xml_diff>
--- a/Requisitos/1 - Geral/1 - Declaração Escopo WigCred.docx
+++ b/Requisitos/1 - Geral/1 - Declaração Escopo WigCred.docx
@@ -51,6 +51,17 @@
           <w:lang w:val="pt-BR" w:eastAsia="pt-PT"/>
         </w:rPr>
       </w:pPr>
+      <w:r>
+        <w:rPr>
+          <w:rStyle w:val="Hyperlink"/>
+          <w:rFonts w:eastAsia="Times New Roman" w:cs="Arial"/>
+          <w:color w:val="auto"/>
+          <w:szCs w:val="24"/>
+          <w:u w:val="none"/>
+          <w:lang w:val="pt-BR" w:eastAsia="pt-PT"/>
+        </w:rPr>
+        <w:t xml:space="preserve">A </w:t>
+      </w:r>
       <w:proofErr w:type="spellStart"/>
       <w:r>
         <w:rPr>
@@ -141,7 +152,7 @@
           <w:u w:val="none"/>
           <w:lang w:val="pt-BR" w:eastAsia="pt-PT"/>
         </w:rPr>
-        <w:t xml:space="preserve"> SP CEP 01004-010. </w:t>
+        <w:t xml:space="preserve"> SP CEP 01004-010</w:t>
       </w:r>
       <w:r>
         <w:rPr>
@@ -152,7 +163,7 @@
           <w:u w:val="none"/>
           <w:lang w:val="pt-BR" w:eastAsia="pt-PT"/>
         </w:rPr>
-        <w:t xml:space="preserve">A mais de 10 anos no mercado, a empresa hoje </w:t>
+        <w:t>, atua a</w:t>
       </w:r>
       <w:r>
         <w:rPr>
@@ -163,6 +174,17 @@
           <w:u w:val="none"/>
           <w:lang w:val="pt-BR" w:eastAsia="pt-PT"/>
         </w:rPr>
+        <w:t xml:space="preserve"> mais de 10 anos no mercado, </w:t>
+      </w:r>
+      <w:r>
+        <w:rPr>
+          <w:rStyle w:val="Hyperlink"/>
+          <w:rFonts w:eastAsia="Times New Roman" w:cs="Arial"/>
+          <w:color w:val="auto"/>
+          <w:szCs w:val="24"/>
+          <w:u w:val="none"/>
+          <w:lang w:val="pt-BR" w:eastAsia="pt-PT"/>
+        </w:rPr>
         <w:t xml:space="preserve">possui </w:t>
       </w:r>
       <w:r>
@@ -174,7 +196,7 @@
           <w:u w:val="none"/>
           <w:lang w:val="pt-BR" w:eastAsia="pt-PT"/>
         </w:rPr>
-        <w:t>6</w:t>
+        <w:t>seis</w:t>
       </w:r>
       <w:r>
         <w:rPr>
@@ -207,7 +229,7 @@
           <w:u w:val="none"/>
           <w:lang w:val="pt-BR" w:eastAsia="pt-PT"/>
         </w:rPr>
-        <w:t xml:space="preserve">, </w:t>
+        <w:t>,</w:t>
       </w:r>
       <w:r>
         <w:rPr>
@@ -218,6 +240,17 @@
           <w:u w:val="none"/>
           <w:lang w:val="pt-BR" w:eastAsia="pt-PT"/>
         </w:rPr>
+        <w:t xml:space="preserve"> </w:t>
+      </w:r>
+      <w:r>
+        <w:rPr>
+          <w:rStyle w:val="Hyperlink"/>
+          <w:rFonts w:eastAsia="Times New Roman" w:cs="Arial"/>
+          <w:color w:val="auto"/>
+          <w:szCs w:val="24"/>
+          <w:u w:val="none"/>
+          <w:lang w:val="pt-BR" w:eastAsia="pt-PT"/>
+        </w:rPr>
         <w:t>uma</w:t>
       </w:r>
       <w:r>
@@ -284,9 +317,8 @@
           <w:u w:val="none"/>
           <w:lang w:val="pt-BR" w:eastAsia="pt-PT"/>
         </w:rPr>
-        <w:t xml:space="preserve"> com mais de 100 clientes e conta com o apoio de grandes parceiros como a </w:t>
-      </w:r>
-      <w:proofErr w:type="spellStart"/>
+        <w:t xml:space="preserve"> com mais de 100 clientes</w:t>
+      </w:r>
       <w:r>
         <w:rPr>
           <w:rStyle w:val="Hyperlink"/>
@@ -296,9 +328,8 @@
           <w:u w:val="none"/>
           <w:lang w:val="pt-BR" w:eastAsia="pt-PT"/>
         </w:rPr>
-        <w:t>Seekloc</w:t>
-      </w:r>
-      <w:proofErr w:type="spellEnd"/>
+        <w:t>.</w:t>
+      </w:r>
       <w:r>
         <w:rPr>
           <w:rStyle w:val="Hyperlink"/>
@@ -308,64 +339,7 @@
           <w:u w:val="none"/>
           <w:lang w:val="pt-BR" w:eastAsia="pt-PT"/>
         </w:rPr>
-        <w:t>,</w:t>
-      </w:r>
-      <w:r>
-        <w:rPr>
-          <w:rStyle w:val="Hyperlink"/>
-          <w:rFonts w:eastAsia="Times New Roman" w:cs="Arial"/>
-          <w:color w:val="auto"/>
-          <w:szCs w:val="24"/>
-          <w:u w:val="none"/>
-          <w:lang w:val="pt-BR" w:eastAsia="pt-PT"/>
-        </w:rPr>
         <w:t xml:space="preserve"> </w:t>
-      </w:r>
-      <w:r>
-        <w:rPr>
-          <w:rStyle w:val="Hyperlink"/>
-          <w:rFonts w:eastAsia="Times New Roman" w:cs="Arial"/>
-          <w:color w:val="auto"/>
-          <w:szCs w:val="24"/>
-          <w:u w:val="none"/>
-          <w:lang w:val="pt-BR" w:eastAsia="pt-PT"/>
-        </w:rPr>
-        <w:t xml:space="preserve">SCPC e </w:t>
-      </w:r>
-      <w:r>
-        <w:rPr>
-          <w:rStyle w:val="Hyperlink"/>
-          <w:rFonts w:eastAsia="Times New Roman" w:cs="Arial"/>
-          <w:color w:val="auto"/>
-          <w:szCs w:val="24"/>
-          <w:u w:val="none"/>
-          <w:lang w:val="pt-BR" w:eastAsia="pt-PT"/>
-        </w:rPr>
-        <w:t>Mídia</w:t>
-      </w:r>
-      <w:r>
-        <w:rPr>
-          <w:rStyle w:val="Hyperlink"/>
-          <w:rFonts w:eastAsia="Times New Roman" w:cs="Arial"/>
-          <w:color w:val="auto"/>
-          <w:szCs w:val="24"/>
-          <w:u w:val="none"/>
-          <w:lang w:val="pt-BR" w:eastAsia="pt-PT"/>
-        </w:rPr>
-        <w:t>s</w:t>
-      </w:r>
-      <w:bookmarkStart w:id="0" w:name="_GoBack"/>
-      <w:bookmarkEnd w:id="0"/>
-      <w:r>
-        <w:rPr>
-          <w:rStyle w:val="Hyperlink"/>
-          <w:rFonts w:eastAsia="Times New Roman" w:cs="Arial"/>
-          <w:color w:val="auto"/>
-          <w:szCs w:val="24"/>
-          <w:u w:val="none"/>
-          <w:lang w:val="pt-BR" w:eastAsia="pt-PT"/>
-        </w:rPr>
-        <w:t xml:space="preserve"> Sociais.</w:t>
       </w:r>
     </w:p>
     <w:p>
@@ -389,9 +363,8 @@
           <w:u w:val="none"/>
           <w:lang w:val="pt-BR" w:eastAsia="pt-PT"/>
         </w:rPr>
-        <w:t xml:space="preserve">A empresa </w:t>
-      </w:r>
-      <w:proofErr w:type="spellStart"/>
+        <w:t xml:space="preserve">A empresa é especializada no ramo de cobranças </w:t>
+      </w:r>
       <w:r>
         <w:rPr>
           <w:rStyle w:val="Hyperlink"/>
@@ -401,9 +374,8 @@
           <w:u w:val="none"/>
           <w:lang w:val="pt-BR" w:eastAsia="pt-PT"/>
         </w:rPr>
-        <w:t>Wig</w:t>
-      </w:r>
-      <w:proofErr w:type="spellEnd"/>
+        <w:t xml:space="preserve">para empresas com um alto grau de clientes inadimplentes.  A empresa realiza todo o fluxo de ação necessária para sanar essas pendencias, sendo responsável </w:t>
+      </w:r>
       <w:r>
         <w:rPr>
           <w:rStyle w:val="Hyperlink"/>
@@ -413,9 +385,8 @@
           <w:u w:val="none"/>
           <w:lang w:val="pt-BR" w:eastAsia="pt-PT"/>
         </w:rPr>
-        <w:t xml:space="preserve"> </w:t>
-      </w:r>
-      <w:proofErr w:type="spellStart"/>
+        <w:t>desde</w:t>
+      </w:r>
       <w:r>
         <w:rPr>
           <w:rStyle w:val="Hyperlink"/>
@@ -425,9 +396,8 @@
           <w:u w:val="none"/>
           <w:lang w:val="pt-BR" w:eastAsia="pt-PT"/>
         </w:rPr>
-        <w:t>Cred</w:t>
-      </w:r>
-      <w:proofErr w:type="spellEnd"/>
+        <w:t xml:space="preserve"> o contato com o devedor</w:t>
+      </w:r>
       <w:r>
         <w:rPr>
           <w:rStyle w:val="Hyperlink"/>
@@ -437,7 +407,7 @@
           <w:u w:val="none"/>
           <w:lang w:val="pt-BR" w:eastAsia="pt-PT"/>
         </w:rPr>
-        <w:t xml:space="preserve"> é especializada no ramo de cobranças </w:t>
+        <w:t xml:space="preserve"> até</w:t>
       </w:r>
       <w:r>
         <w:rPr>
@@ -448,7 +418,7 @@
           <w:u w:val="none"/>
           <w:lang w:val="pt-BR" w:eastAsia="pt-PT"/>
         </w:rPr>
-        <w:t xml:space="preserve">para empresas com um alto grau de clientes inadimplentes.  A empresa realiza todo o fluxo de ação necessária para sanar essas pendencias, sendo responsável </w:t>
+        <w:t xml:space="preserve"> a negociação de acordos, geração de boletos ou notas promissórias</w:t>
       </w:r>
       <w:r>
         <w:rPr>
@@ -459,7 +429,7 @@
           <w:u w:val="none"/>
           <w:lang w:val="pt-BR" w:eastAsia="pt-PT"/>
         </w:rPr>
-        <w:t>desde</w:t>
+        <w:t xml:space="preserve"> e</w:t>
       </w:r>
       <w:r>
         <w:rPr>
@@ -470,7 +440,7 @@
           <w:u w:val="none"/>
           <w:lang w:val="pt-BR" w:eastAsia="pt-PT"/>
         </w:rPr>
-        <w:t xml:space="preserve"> o contato com o devedor</w:t>
+        <w:t xml:space="preserve"> recebimento de cheques. A empresa disponibiliza </w:t>
       </w:r>
       <w:r>
         <w:rPr>
@@ -481,7 +451,7 @@
           <w:u w:val="none"/>
           <w:lang w:val="pt-BR" w:eastAsia="pt-PT"/>
         </w:rPr>
-        <w:t xml:space="preserve"> até</w:t>
+        <w:t>para</w:t>
       </w:r>
       <w:r>
         <w:rPr>
@@ -492,7 +462,7 @@
           <w:u w:val="none"/>
           <w:lang w:val="pt-BR" w:eastAsia="pt-PT"/>
         </w:rPr>
-        <w:t xml:space="preserve"> a negociação de acordos, geração de boletos ou notas promissórias</w:t>
+        <w:t xml:space="preserve"> seus clientes </w:t>
       </w:r>
       <w:r>
         <w:rPr>
@@ -500,43 +470,32 @@
           <w:rFonts w:eastAsia="Times New Roman" w:cs="Arial"/>
           <w:color w:val="auto"/>
           <w:szCs w:val="24"/>
+          <w:lang w:val="pt-BR" w:eastAsia="pt-PT"/>
+        </w:rPr>
+        <w:t>tod</w:t>
+      </w:r>
+      <w:bookmarkStart w:id="0" w:name="_GoBack"/>
+      <w:bookmarkEnd w:id="0"/>
+      <w:r>
+        <w:rPr>
+          <w:rStyle w:val="Hyperlink"/>
+          <w:rFonts w:eastAsia="Times New Roman" w:cs="Arial"/>
+          <w:color w:val="auto"/>
+          <w:szCs w:val="24"/>
+          <w:lang w:val="pt-BR" w:eastAsia="pt-PT"/>
+        </w:rPr>
+        <w:t>a</w:t>
+      </w:r>
+      <w:r>
+        <w:rPr>
+          <w:rStyle w:val="Hyperlink"/>
+          <w:rFonts w:eastAsia="Times New Roman" w:cs="Arial"/>
+          <w:color w:val="auto"/>
+          <w:szCs w:val="24"/>
           <w:u w:val="none"/>
           <w:lang w:val="pt-BR" w:eastAsia="pt-PT"/>
         </w:rPr>
-        <w:t xml:space="preserve"> e</w:t>
-      </w:r>
-      <w:r>
-        <w:rPr>
-          <w:rStyle w:val="Hyperlink"/>
-          <w:rFonts w:eastAsia="Times New Roman" w:cs="Arial"/>
-          <w:color w:val="auto"/>
-          <w:szCs w:val="24"/>
-          <w:u w:val="none"/>
-          <w:lang w:val="pt-BR" w:eastAsia="pt-PT"/>
-        </w:rPr>
-        <w:t xml:space="preserve"> recebimento de cheques. A empresa disponibiliza </w:t>
-      </w:r>
-      <w:r>
-        <w:rPr>
-          <w:rStyle w:val="Hyperlink"/>
-          <w:rFonts w:eastAsia="Times New Roman" w:cs="Arial"/>
-          <w:color w:val="auto"/>
-          <w:szCs w:val="24"/>
-          <w:u w:val="none"/>
-          <w:lang w:val="pt-BR" w:eastAsia="pt-PT"/>
-        </w:rPr>
-        <w:t>para</w:t>
-      </w:r>
-      <w:r>
-        <w:rPr>
-          <w:rStyle w:val="Hyperlink"/>
-          <w:rFonts w:eastAsia="Times New Roman" w:cs="Arial"/>
-          <w:color w:val="auto"/>
-          <w:szCs w:val="24"/>
-          <w:u w:val="none"/>
-          <w:lang w:val="pt-BR" w:eastAsia="pt-PT"/>
-        </w:rPr>
-        <w:t xml:space="preserve"> seus clientes toda a prestação de contas sobre o andamento </w:t>
+        <w:t xml:space="preserve"> a prestação de contas sobre o andamento </w:t>
       </w:r>
       <w:r>
         <w:rPr>
@@ -869,7 +828,6 @@
           <w:szCs w:val="24"/>
           <w:lang w:val="pt-BR"/>
         </w:rPr>
-        <w:lastRenderedPageBreak/>
         <w:tab/>
       </w:r>
       <w:r>
@@ -927,6 +885,7 @@
           <w:szCs w:val="24"/>
           <w:lang w:val="pt-BR"/>
         </w:rPr>
+        <w:lastRenderedPageBreak/>
         <w:tab/>
         <w:t>Com a informatização de seu processo, o cliente espera controlar o seu fluxo de trabalho de maneira mais simplificada e ágil do que ocorre atualmente, assim ter um controle maior das informações de situação das cobranças e acordos realizados.</w:t>
       </w:r>
@@ -2756,7 +2715,6 @@
                 <w:szCs w:val="16"/>
                 <w:lang w:eastAsia="pt-BR"/>
               </w:rPr>
-              <w:lastRenderedPageBreak/>
               <w:t>Cliente</w:t>
             </w:r>
           </w:p>
@@ -3066,6 +3024,7 @@
                 <w:szCs w:val="16"/>
                 <w:lang w:eastAsia="pt-BR"/>
               </w:rPr>
+              <w:lastRenderedPageBreak/>
               <w:t>Cliente</w:t>
             </w:r>
           </w:p>
@@ -4770,7 +4729,7 @@
 </file>
 
 <file path=customXml/itemProps1.xml><?xml version="1.0" encoding="utf-8"?>
-<ds:datastoreItem xmlns:ds="http://schemas.openxmlformats.org/officeDocument/2006/customXml" ds:itemID="{8C452E4D-130C-4399-840B-9F895D5F8E72}">
+<ds:datastoreItem xmlns:ds="http://schemas.openxmlformats.org/officeDocument/2006/customXml" ds:itemID="{FC8EBC35-AF30-4BF3-BE43-AA427E99CFE1}">
   <ds:schemaRefs>
     <ds:schemaRef ds:uri="http://schemas.openxmlformats.org/officeDocument/2006/bibliography"/>
   </ds:schemaRefs>

</xml_diff>

<commit_message>
ajuste da declaração do escopo
</commit_message>
<xml_diff>
--- a/Requisitos/1 - Geral/1 - Declaração Escopo WigCred.docx
+++ b/Requisitos/1 - Geral/1 - Declaração Escopo WigCred.docx
@@ -25,8 +25,6 @@
         </w:rPr>
         <w:t>1 DECLARAÇÃO DO ESCOPO</w:t>
       </w:r>
-      <w:bookmarkStart w:id="0" w:name="_GoBack"/>
-      <w:bookmarkEnd w:id="0"/>
     </w:p>
     <w:p>
       <w:pPr>
@@ -1151,7 +1149,17 @@
           <w:szCs w:val="24"/>
           <w:lang w:val="pt-BR"/>
         </w:rPr>
-        <w:t>O cliente deseja que a solução</w:t>
+        <w:t xml:space="preserve">O cliente </w:t>
+      </w:r>
+      <w:bookmarkStart w:id="0" w:name="_GoBack"/>
+      <w:bookmarkEnd w:id="0"/>
+      <w:r>
+        <w:rPr>
+          <w:rFonts w:cs="Arial"/>
+          <w:szCs w:val="24"/>
+          <w:lang w:val="pt-BR"/>
+        </w:rPr>
+        <w:t>deseja que a solução</w:t>
       </w:r>
       <w:r>
         <w:rPr>
@@ -1175,7 +1183,57 @@
           <w:szCs w:val="24"/>
           <w:lang w:val="pt-BR"/>
         </w:rPr>
-        <w:t xml:space="preserve"> os softwares externos de busca e</w:t>
+        <w:t xml:space="preserve"> os softwares externos de busca</w:t>
+      </w:r>
+      <w:r>
+        <w:rPr>
+          <w:rFonts w:cs="Arial"/>
+          <w:szCs w:val="24"/>
+          <w:lang w:val="pt-BR"/>
+        </w:rPr>
+        <w:t xml:space="preserve"> (</w:t>
+      </w:r>
+      <w:r>
+        <w:rPr>
+          <w:rFonts w:cs="Arial"/>
+          <w:szCs w:val="24"/>
+          <w:lang w:val="pt-BR"/>
+        </w:rPr>
+        <w:t xml:space="preserve">por exemplo o </w:t>
+      </w:r>
+      <w:r>
+        <w:rPr>
+          <w:rFonts w:cs="Arial"/>
+          <w:szCs w:val="24"/>
+          <w:lang w:val="pt-BR"/>
+        </w:rPr>
+        <w:t xml:space="preserve">software da </w:t>
+      </w:r>
+      <w:proofErr w:type="spellStart"/>
+      <w:r>
+        <w:rPr>
+          <w:rFonts w:cs="Arial"/>
+          <w:szCs w:val="24"/>
+          <w:lang w:val="pt-BR"/>
+        </w:rPr>
+        <w:t>Seekloc</w:t>
+      </w:r>
+      <w:proofErr w:type="spellEnd"/>
+      <w:r>
+        <w:rPr>
+          <w:rFonts w:cs="Arial"/>
+          <w:szCs w:val="24"/>
+          <w:lang w:val="pt-BR"/>
+        </w:rPr>
+        <w:t>, que fornece informações de localização geográfica e de contato)</w:t>
+      </w:r>
+      <w:r>
+        <w:rPr>
+          <w:rFonts w:cs="Arial"/>
+          <w:szCs w:val="24"/>
+          <w:lang w:val="pt-BR"/>
+        </w:rPr>
+        <w:t xml:space="preserve"> e</w:t>
       </w:r>
       <w:r>
         <w:rPr>
@@ -2891,6 +2949,7 @@
                 <w:szCs w:val="18"/>
                 <w:lang w:eastAsia="pt-BR"/>
               </w:rPr>
+              <w:lastRenderedPageBreak/>
               <w:t>Cliente</w:t>
             </w:r>
           </w:p>
@@ -3046,7 +3105,6 @@
                 <w:szCs w:val="16"/>
                 <w:lang w:eastAsia="pt-BR"/>
               </w:rPr>
-              <w:lastRenderedPageBreak/>
               <w:t>Cliente</w:t>
             </w:r>
           </w:p>
@@ -4751,7 +4809,7 @@
 </file>
 
 <file path=customXml/itemProps1.xml><?xml version="1.0" encoding="utf-8"?>
-<ds:datastoreItem xmlns:ds="http://schemas.openxmlformats.org/officeDocument/2006/customXml" ds:itemID="{3960B4E1-CC3E-4135-9413-D52BCEE8270D}">
+<ds:datastoreItem xmlns:ds="http://schemas.openxmlformats.org/officeDocument/2006/customXml" ds:itemID="{F2FA920D-71A5-4AC2-9D90-43146976484A}">
   <ds:schemaRefs>
     <ds:schemaRef ds:uri="http://schemas.openxmlformats.org/officeDocument/2006/bibliography"/>
   </ds:schemaRefs>

</xml_diff>